<commit_message>
finish user guide v1.0
</commit_message>
<xml_diff>
--- a/ResLib-UserGuide-v1.0.docx
+++ b/ResLib-UserGuide-v1.0.docx
@@ -5,24 +5,59 @@
     <w:p>
       <w:pPr>
         <w:jc w:val="center"/>
-      </w:pPr>
-      <w:r>
-        <w:rPr>
-          <w:rFonts w:hint="eastAsia"/>
+        <w:rPr>
+          <w:rFonts w:hint="eastAsia"/>
+          <w:sz w:val="72"/>
+          <w:szCs w:val="72"/>
+        </w:rPr>
+      </w:pPr>
+      <w:r>
+        <w:rPr>
+          <w:rFonts w:hint="eastAsia"/>
+          <w:sz w:val="72"/>
+          <w:szCs w:val="72"/>
         </w:rPr>
         <w:t>教学资源库后台管理系统</w:t>
       </w:r>
       <w:r>
         <w:rPr>
           <w:rFonts w:hint="eastAsia"/>
+          <w:sz w:val="72"/>
+          <w:szCs w:val="72"/>
         </w:rPr>
         <w:t xml:space="preserve"> </w:t>
       </w:r>
       <w:r>
         <w:rPr>
           <w:rFonts w:hint="eastAsia"/>
+          <w:sz w:val="72"/>
+          <w:szCs w:val="72"/>
         </w:rPr>
         <w:t>用户手册</w:t>
+      </w:r>
+    </w:p>
+    <w:p>
+      <w:pPr>
+        <w:jc w:val="center"/>
+        <w:rPr>
+          <w:sz w:val="72"/>
+          <w:szCs w:val="72"/>
+        </w:rPr>
+      </w:pPr>
+      <w:r>
+        <w:rPr>
+          <w:sz w:val="72"/>
+          <w:szCs w:val="72"/>
+        </w:rPr>
+        <w:t>V</w:t>
+      </w:r>
+      <w:r>
+        <w:rPr>
+          <w:rFonts w:hint="eastAsia"/>
+          <w:sz w:val="72"/>
+          <w:szCs w:val="72"/>
+        </w:rPr>
+        <w:t>1.0</w:t>
       </w:r>
     </w:p>
     <w:p>
@@ -52,30 +87,11 @@
       </w:r>
     </w:p>
     <w:p>
-      <w:pPr>
-        <w:rPr>
-          <w:rFonts w:hint="eastAsia"/>
-        </w:rPr>
-      </w:pPr>
-      <w:r>
-        <w:rPr>
-          <w:rFonts w:hint="eastAsia"/>
-        </w:rPr>
-        <w:t>教学资源库后台管理系统主要面向管理员用户，使用管理员</w:t>
-      </w:r>
-      <w:proofErr w:type="gramStart"/>
-      <w:r>
-        <w:rPr>
-          <w:rFonts w:hint="eastAsia"/>
-        </w:rPr>
-        <w:t>帐号</w:t>
-      </w:r>
-      <w:proofErr w:type="gramEnd"/>
-      <w:r>
-        <w:rPr>
-          <w:rFonts w:hint="eastAsia"/>
-        </w:rPr>
-        <w:t>登录系统后，点击首页欢迎面板中的</w:t>
+      <w:r>
+        <w:rPr>
+          <w:rFonts w:hint="eastAsia"/>
+        </w:rPr>
+        <w:t>教学资源库后台管理系统主要面向管理员用户，使用管理员帐号登录系统后，点击首页欢迎面板中的</w:t>
       </w:r>
       <w:r>
         <w:rPr>
@@ -103,11 +119,6 @@
       </w:r>
     </w:p>
     <w:p>
-      <w:pPr>
-        <w:rPr>
-          <w:rFonts w:hint="eastAsia"/>
-        </w:rPr>
-      </w:pPr>
       <w:r>
         <w:rPr>
           <w:rFonts w:hint="eastAsia"/>
@@ -163,9 +174,6 @@
     <w:p>
       <w:pPr>
         <w:jc w:val="center"/>
-        <w:rPr>
-          <w:rFonts w:hint="eastAsia"/>
-        </w:rPr>
       </w:pPr>
       <w:r>
         <w:rPr>
@@ -183,37 +191,17 @@
         <w:rPr>
           <w:rFonts w:hint="eastAsia"/>
         </w:rPr>
-        <w:t>使用管理员</w:t>
-      </w:r>
-      <w:proofErr w:type="gramStart"/>
-      <w:r>
-        <w:rPr>
-          <w:rFonts w:hint="eastAsia"/>
-        </w:rPr>
-        <w:t>帐号</w:t>
-      </w:r>
-      <w:proofErr w:type="gramEnd"/>
-      <w:r>
-        <w:rPr>
-          <w:rFonts w:hint="eastAsia"/>
-        </w:rPr>
-        <w:t>登录后的首页</w:t>
+        <w:t>使用管理员帐号登录后的首页</w:t>
       </w:r>
     </w:p>
     <w:p>
       <w:pPr>
         <w:jc w:val="left"/>
-        <w:rPr>
-          <w:rFonts w:hint="eastAsia"/>
-        </w:rPr>
       </w:pPr>
     </w:p>
     <w:p>
       <w:pPr>
         <w:jc w:val="left"/>
-        <w:rPr>
-          <w:rFonts w:hint="eastAsia"/>
-        </w:rPr>
       </w:pPr>
       <w:r>
         <w:rPr>
@@ -231,9 +219,6 @@
     <w:p>
       <w:pPr>
         <w:jc w:val="center"/>
-        <w:rPr>
-          <w:rFonts w:hint="eastAsia"/>
-        </w:rPr>
       </w:pPr>
       <w:r>
         <w:rPr>
@@ -307,37 +292,17 @@
     <w:p>
       <w:pPr>
         <w:jc w:val="left"/>
-        <w:rPr>
-          <w:rFonts w:hint="eastAsia"/>
-        </w:rPr>
       </w:pPr>
     </w:p>
     <w:p>
       <w:pPr>
         <w:jc w:val="left"/>
-        <w:rPr>
-          <w:rFonts w:hint="eastAsia"/>
-        </w:rPr>
-      </w:pPr>
-      <w:r>
-        <w:rPr>
-          <w:rFonts w:hint="eastAsia"/>
-        </w:rPr>
-        <w:t>资源</w:t>
-      </w:r>
-      <w:proofErr w:type="gramStart"/>
-      <w:r>
-        <w:rPr>
-          <w:rFonts w:hint="eastAsia"/>
-        </w:rPr>
-        <w:t>库欢迎</w:t>
-      </w:r>
-      <w:proofErr w:type="gramEnd"/>
-      <w:r>
-        <w:rPr>
-          <w:rFonts w:hint="eastAsia"/>
-        </w:rPr>
-        <w:t>页面左侧列出了所有功能菜单，菜单</w:t>
+      </w:pPr>
+      <w:r>
+        <w:rPr>
+          <w:rFonts w:hint="eastAsia"/>
+        </w:rPr>
+        <w:t>资源库欢迎页面左侧列出了所有功能菜单，菜单</w:t>
       </w:r>
       <w:r>
         <w:rPr>
@@ -361,9 +326,6 @@
         </w:numPr>
         <w:ind w:firstLineChars="0"/>
         <w:jc w:val="left"/>
-        <w:rPr>
-          <w:rFonts w:hint="eastAsia"/>
-        </w:rPr>
       </w:pPr>
       <w:r>
         <w:rPr>
@@ -381,9 +343,6 @@
         </w:numPr>
         <w:ind w:firstLineChars="0"/>
         <w:jc w:val="left"/>
-        <w:rPr>
-          <w:rFonts w:hint="eastAsia"/>
-        </w:rPr>
       </w:pPr>
       <w:r>
         <w:rPr>
@@ -425,9 +384,6 @@
         </w:numPr>
         <w:ind w:firstLineChars="0"/>
         <w:jc w:val="left"/>
-        <w:rPr>
-          <w:rFonts w:hint="eastAsia"/>
-        </w:rPr>
       </w:pPr>
       <w:r>
         <w:rPr>
@@ -457,9 +413,6 @@
         </w:numPr>
         <w:ind w:firstLineChars="0"/>
         <w:jc w:val="left"/>
-        <w:rPr>
-          <w:rFonts w:hint="eastAsia"/>
-        </w:rPr>
       </w:pPr>
       <w:r>
         <w:rPr>
@@ -543,9 +496,6 @@
         </w:numPr>
         <w:ind w:firstLineChars="0"/>
         <w:jc w:val="left"/>
-        <w:rPr>
-          <w:rFonts w:hint="eastAsia"/>
-        </w:rPr>
       </w:pPr>
       <w:r>
         <w:rPr>
@@ -569,9 +519,6 @@
         </w:numPr>
         <w:ind w:firstLineChars="0"/>
         <w:jc w:val="left"/>
-        <w:rPr>
-          <w:rFonts w:hint="eastAsia"/>
-        </w:rPr>
       </w:pPr>
       <w:r>
         <w:rPr>
@@ -595,9 +542,6 @@
         </w:numPr>
         <w:ind w:firstLineChars="0"/>
         <w:jc w:val="left"/>
-        <w:rPr>
-          <w:rFonts w:hint="eastAsia"/>
-        </w:rPr>
       </w:pPr>
       <w:r>
         <w:rPr>
@@ -616,9 +560,6 @@
         </w:numPr>
         <w:ind w:firstLineChars="0"/>
         <w:jc w:val="left"/>
-        <w:rPr>
-          <w:rFonts w:hint="eastAsia"/>
-        </w:rPr>
       </w:pPr>
       <w:r>
         <w:rPr>
@@ -642,9 +583,6 @@
         </w:numPr>
         <w:ind w:firstLineChars="0"/>
         <w:jc w:val="left"/>
-        <w:rPr>
-          <w:rFonts w:hint="eastAsia"/>
-        </w:rPr>
       </w:pPr>
       <w:r>
         <w:rPr>
@@ -668,9 +606,6 @@
         </w:numPr>
         <w:ind w:firstLineChars="0"/>
         <w:jc w:val="left"/>
-        <w:rPr>
-          <w:rFonts w:hint="eastAsia"/>
-        </w:rPr>
       </w:pPr>
       <w:r>
         <w:rPr>
@@ -712,9 +647,6 @@
         </w:numPr>
         <w:ind w:firstLineChars="0"/>
         <w:jc w:val="left"/>
-        <w:rPr>
-          <w:rFonts w:hint="eastAsia"/>
-        </w:rPr>
       </w:pPr>
       <w:r>
         <w:rPr>
@@ -750,9 +682,6 @@
     <w:p>
       <w:pPr>
         <w:jc w:val="left"/>
-        <w:rPr>
-          <w:rFonts w:hint="eastAsia"/>
-        </w:rPr>
       </w:pPr>
     </w:p>
     <w:p>
@@ -769,9 +698,6 @@
           <w:numId w:val="1"/>
         </w:numPr>
         <w:ind w:firstLineChars="0"/>
-        <w:rPr>
-          <w:rFonts w:hint="eastAsia"/>
-        </w:rPr>
       </w:pPr>
       <w:r>
         <w:rPr>
@@ -788,9 +714,6 @@
           <w:numId w:val="6"/>
         </w:numPr>
         <w:ind w:firstLineChars="0"/>
-        <w:rPr>
-          <w:rFonts w:hint="eastAsia"/>
-        </w:rPr>
       </w:pPr>
       <w:r>
         <w:rPr>
@@ -803,29 +726,12 @@
       <w:pPr>
         <w:pStyle w:val="ListParagraph"/>
         <w:ind w:left="780" w:firstLineChars="0" w:firstLine="0"/>
-        <w:rPr>
-          <w:rFonts w:hint="eastAsia"/>
-        </w:rPr>
-      </w:pPr>
-      <w:r>
-        <w:rPr>
-          <w:rFonts w:hint="eastAsia"/>
-        </w:rPr>
-        <w:t>该模块中列出了资源</w:t>
-      </w:r>
-      <w:proofErr w:type="gramStart"/>
-      <w:r>
-        <w:rPr>
-          <w:rFonts w:hint="eastAsia"/>
-        </w:rPr>
-        <w:t>库系统</w:t>
-      </w:r>
-      <w:proofErr w:type="gramEnd"/>
-      <w:r>
-        <w:rPr>
-          <w:rFonts w:hint="eastAsia"/>
-        </w:rPr>
-        <w:t>中所有文档、图片、视频等类型资源数据，管理员可以在此频道中进行所有类型资源的管理。</w:t>
+      </w:pPr>
+      <w:r>
+        <w:rPr>
+          <w:rFonts w:hint="eastAsia"/>
+        </w:rPr>
+        <w:t>该模块中列出了资源库系统中所有文档、图片、视频等类型资源数据，管理员可以在此频道中进行所有类型资源的管理。</w:t>
       </w:r>
       <w:r>
         <w:rPr>
@@ -848,9 +754,6 @@
           <w:numId w:val="1"/>
         </w:numPr>
         <w:ind w:firstLineChars="0"/>
-        <w:rPr>
-          <w:rFonts w:hint="eastAsia"/>
-        </w:rPr>
       </w:pPr>
       <w:r>
         <w:rPr>
@@ -891,9 +794,6 @@
           <w:numId w:val="1"/>
         </w:numPr>
         <w:ind w:firstLineChars="0"/>
-        <w:rPr>
-          <w:rFonts w:hint="eastAsia"/>
-        </w:rPr>
       </w:pPr>
       <w:r>
         <w:rPr>
@@ -985,9 +885,6 @@
           <w:numId w:val="1"/>
         </w:numPr>
         <w:ind w:firstLineChars="0"/>
-        <w:rPr>
-          <w:rFonts w:hint="eastAsia"/>
-        </w:rPr>
       </w:pPr>
       <w:r>
         <w:rPr>
@@ -999,21 +896,7 @@
         <w:rPr>
           <w:rFonts w:hint="eastAsia"/>
         </w:rPr>
-        <w:t>点击上</w:t>
-      </w:r>
-      <w:proofErr w:type="gramStart"/>
-      <w:r>
-        <w:rPr>
-          <w:rFonts w:hint="eastAsia"/>
-        </w:rPr>
-        <w:t>传资源</w:t>
-      </w:r>
-      <w:proofErr w:type="gramEnd"/>
-      <w:r>
-        <w:rPr>
-          <w:rFonts w:hint="eastAsia"/>
-        </w:rPr>
-        <w:t>按钮（</w:t>
+        <w:t>点击上传资源按钮（</w:t>
       </w:r>
       <w:r>
         <w:rPr>
@@ -1070,21 +953,7 @@
         <w:rPr>
           <w:rFonts w:hint="eastAsia"/>
         </w:rPr>
-        <w:t>），并选择待上传的文件，等待文件上</w:t>
-      </w:r>
-      <w:proofErr w:type="gramStart"/>
-      <w:r>
-        <w:rPr>
-          <w:rFonts w:hint="eastAsia"/>
-        </w:rPr>
-        <w:t>传完成</w:t>
-      </w:r>
-      <w:proofErr w:type="gramEnd"/>
-      <w:r>
-        <w:rPr>
-          <w:rFonts w:hint="eastAsia"/>
-        </w:rPr>
-        <w:t>后在弹出的窗口中填入资源对应的信息后保存，至此，文件上传完成。</w:t>
+        <w:t>），并选择待上传的文件，等待文件上传完成后在弹出的窗口中填入资源对应的信息后保存，至此，文件上传完成。</w:t>
       </w:r>
       <w:r>
         <w:rPr>
@@ -1113,9 +982,6 @@
           <w:numId w:val="1"/>
         </w:numPr>
         <w:ind w:firstLineChars="0"/>
-        <w:rPr>
-          <w:rFonts w:hint="eastAsia"/>
-        </w:rPr>
       </w:pPr>
       <w:r>
         <w:rPr>
@@ -1132,6 +998,7 @@
       <w:r>
         <w:rPr>
           <w:rFonts w:hint="eastAsia"/>
+          <w:noProof/>
         </w:rPr>
         <w:drawing>
           <wp:inline distT="0" distB="0" distL="0" distR="0">
@@ -1194,9 +1061,6 @@
           <w:numId w:val="1"/>
         </w:numPr>
         <w:ind w:firstLineChars="0"/>
-        <w:rPr>
-          <w:rFonts w:hint="eastAsia"/>
-        </w:rPr>
       </w:pPr>
       <w:r>
         <w:rPr>
@@ -1213,6 +1077,7 @@
       <w:r>
         <w:rPr>
           <w:rFonts w:hint="eastAsia"/>
+          <w:noProof/>
         </w:rPr>
         <w:drawing>
           <wp:inline distT="0" distB="0" distL="0" distR="0">
@@ -1305,9 +1170,6 @@
           <w:numId w:val="1"/>
         </w:numPr>
         <w:ind w:firstLineChars="0"/>
-        <w:rPr>
-          <w:rFonts w:hint="eastAsia"/>
-        </w:rPr>
       </w:pPr>
       <w:r>
         <w:rPr>
@@ -1324,6 +1186,7 @@
       <w:r>
         <w:rPr>
           <w:rFonts w:hint="eastAsia"/>
+          <w:noProof/>
         </w:rPr>
         <w:drawing>
           <wp:inline distT="0" distB="0" distL="0" distR="0">
@@ -1705,21 +1568,7 @@
         <w:rPr>
           <w:rFonts w:hint="eastAsia"/>
         </w:rPr>
-        <w:t>上</w:t>
-      </w:r>
-      <w:proofErr w:type="gramStart"/>
-      <w:r>
-        <w:rPr>
-          <w:rFonts w:hint="eastAsia"/>
-        </w:rPr>
-        <w:t>传资源</w:t>
-      </w:r>
-      <w:proofErr w:type="gramEnd"/>
-      <w:r>
-        <w:rPr>
-          <w:rFonts w:hint="eastAsia"/>
-        </w:rPr>
-        <w:t>弹出的文件选择窗口</w:t>
+        <w:t>上传资源弹出的文件选择窗口</w:t>
       </w:r>
     </w:p>
     <w:p>
@@ -1730,9 +1579,6 @@
           <w:numId w:val="6"/>
         </w:numPr>
         <w:ind w:firstLineChars="0"/>
-        <w:rPr>
-          <w:rFonts w:hint="eastAsia"/>
-        </w:rPr>
       </w:pPr>
       <w:r>
         <w:rPr>
@@ -1745,29 +1591,12 @@
       <w:pPr>
         <w:pStyle w:val="ListParagraph"/>
         <w:ind w:left="780" w:firstLineChars="0" w:firstLine="0"/>
-        <w:rPr>
-          <w:rFonts w:hint="eastAsia"/>
-        </w:rPr>
-      </w:pPr>
-      <w:r>
-        <w:rPr>
-          <w:rFonts w:hint="eastAsia"/>
-        </w:rPr>
-        <w:t>改频</w:t>
-      </w:r>
-      <w:proofErr w:type="gramStart"/>
-      <w:r>
-        <w:rPr>
-          <w:rFonts w:hint="eastAsia"/>
-        </w:rPr>
-        <w:t>道主要</w:t>
-      </w:r>
-      <w:proofErr w:type="gramEnd"/>
-      <w:r>
-        <w:rPr>
-          <w:rFonts w:hint="eastAsia"/>
-        </w:rPr>
-        <w:t>是对前台【资源中心】中的资源分类进行管理。这里可以进行如下操作：</w:t>
+      </w:pPr>
+      <w:r>
+        <w:rPr>
+          <w:rFonts w:hint="eastAsia"/>
+        </w:rPr>
+        <w:t>改频道主要是对前台【资源中心】中的资源分类进行管理。这里可以进行如下操作：</w:t>
       </w:r>
     </w:p>
     <w:p>
@@ -1778,9 +1607,6 @@
           <w:numId w:val="8"/>
         </w:numPr>
         <w:ind w:firstLineChars="0"/>
-        <w:rPr>
-          <w:rFonts w:hint="eastAsia"/>
-        </w:rPr>
       </w:pPr>
       <w:r>
         <w:rPr>
@@ -1809,9 +1635,6 @@
           <w:numId w:val="8"/>
         </w:numPr>
         <w:ind w:firstLineChars="0"/>
-        <w:rPr>
-          <w:rFonts w:hint="eastAsia"/>
-        </w:rPr>
       </w:pPr>
       <w:r>
         <w:rPr>
@@ -1828,9 +1651,6 @@
           <w:numId w:val="8"/>
         </w:numPr>
         <w:ind w:firstLineChars="0"/>
-        <w:rPr>
-          <w:rFonts w:hint="eastAsia"/>
-        </w:rPr>
       </w:pPr>
       <w:r>
         <w:rPr>
@@ -2037,19 +1857,11 @@
         </w:rPr>
         <w:t xml:space="preserve">8. </w:t>
       </w:r>
-      <w:proofErr w:type="gramStart"/>
-      <w:r>
-        <w:rPr>
-          <w:rFonts w:hint="eastAsia"/>
-        </w:rPr>
-        <w:t>创建跟</w:t>
-      </w:r>
-      <w:proofErr w:type="gramEnd"/>
-      <w:r>
-        <w:rPr>
-          <w:rFonts w:hint="eastAsia"/>
-        </w:rPr>
-        <w:t>分类窗口</w:t>
+      <w:r>
+        <w:rPr>
+          <w:rFonts w:hint="eastAsia"/>
+        </w:rPr>
+        <w:t>创建跟分类窗口</w:t>
       </w:r>
     </w:p>
     <w:p/>
@@ -2112,9 +1924,6 @@
     <w:p>
       <w:pPr>
         <w:jc w:val="center"/>
-        <w:rPr>
-          <w:rFonts w:hint="eastAsia"/>
-        </w:rPr>
       </w:pPr>
       <w:r>
         <w:rPr>
@@ -2238,9 +2047,6 @@
           <w:numId w:val="6"/>
         </w:numPr>
         <w:ind w:firstLineChars="0"/>
-        <w:rPr>
-          <w:rFonts w:hint="eastAsia"/>
-        </w:rPr>
       </w:pPr>
       <w:r>
         <w:rPr>
@@ -2253,9 +2059,6 @@
       <w:pPr>
         <w:pStyle w:val="ListParagraph"/>
         <w:ind w:left="780" w:firstLineChars="0" w:firstLine="0"/>
-        <w:rPr>
-          <w:rFonts w:hint="eastAsia"/>
-        </w:rPr>
       </w:pPr>
       <w:r>
         <w:rPr>
@@ -2268,9 +2071,6 @@
       <w:pPr>
         <w:pStyle w:val="ListParagraph"/>
         <w:ind w:left="780" w:firstLineChars="0" w:firstLine="0"/>
-        <w:rPr>
-          <w:rFonts w:hint="eastAsia"/>
-        </w:rPr>
       </w:pPr>
       <w:r>
         <w:rPr>
@@ -2287,9 +2087,6 @@
           <w:numId w:val="9"/>
         </w:numPr>
         <w:ind w:firstLineChars="0"/>
-        <w:rPr>
-          <w:rFonts w:hint="eastAsia"/>
-        </w:rPr>
       </w:pPr>
       <w:r>
         <w:rPr>
@@ -2301,21 +2098,7 @@
         <w:rPr>
           <w:rFonts w:hint="eastAsia"/>
         </w:rPr>
-        <w:t>注：如要上传新资源，需要先在资源中心中上</w:t>
-      </w:r>
-      <w:proofErr w:type="gramStart"/>
-      <w:r>
-        <w:rPr>
-          <w:rFonts w:hint="eastAsia"/>
-        </w:rPr>
-        <w:t>传资源</w:t>
-      </w:r>
-      <w:proofErr w:type="gramEnd"/>
-      <w:r>
-        <w:rPr>
-          <w:rFonts w:hint="eastAsia"/>
-        </w:rPr>
-        <w:t>后，再在这里将对应的资源添加到频道。</w:t>
+        <w:t>注：如要上传新资源，需要先在资源中心中上传资源后，再在这里将对应的资源添加到频道。</w:t>
       </w:r>
     </w:p>
     <w:p>
@@ -2326,9 +2109,6 @@
           <w:numId w:val="9"/>
         </w:numPr>
         <w:ind w:firstLineChars="0"/>
-        <w:rPr>
-          <w:rFonts w:hint="eastAsia"/>
-        </w:rPr>
       </w:pPr>
       <w:r>
         <w:rPr>
@@ -2487,9 +2267,6 @@
     <w:p>
       <w:pPr>
         <w:jc w:val="center"/>
-        <w:rPr>
-          <w:rFonts w:hint="eastAsia"/>
-        </w:rPr>
       </w:pPr>
       <w:r>
         <w:rPr>
@@ -2532,11 +2309,6 @@
       </w:r>
     </w:p>
     <w:p>
-      <w:pPr>
-        <w:rPr>
-          <w:rFonts w:hint="eastAsia"/>
-        </w:rPr>
-      </w:pPr>
       <w:r>
         <w:rPr>
           <w:rFonts w:hint="eastAsia"/>
@@ -2712,9 +2484,6 @@
           <w:numId w:val="1"/>
         </w:numPr>
         <w:ind w:firstLineChars="0"/>
-        <w:rPr>
-          <w:rFonts w:hint="eastAsia"/>
-        </w:rPr>
       </w:pPr>
       <w:r>
         <w:rPr>
@@ -2731,9 +2500,6 @@
           <w:numId w:val="1"/>
         </w:numPr>
         <w:ind w:firstLineChars="0"/>
-        <w:rPr>
-          <w:rFonts w:hint="eastAsia"/>
-        </w:rPr>
       </w:pPr>
       <w:r>
         <w:rPr>
@@ -2752,9 +2518,6 @@
       <w:pPr>
         <w:pStyle w:val="ListParagraph"/>
         <w:ind w:left="840" w:firstLineChars="0" w:firstLine="0"/>
-        <w:rPr>
-          <w:rFonts w:hint="eastAsia"/>
-        </w:rPr>
       </w:pPr>
       <w:r>
         <w:rPr>
@@ -2801,9 +2564,6 @@
           <w:numId w:val="1"/>
         </w:numPr>
         <w:ind w:firstLineChars="0"/>
-        <w:rPr>
-          <w:rFonts w:hint="eastAsia"/>
-        </w:rPr>
       </w:pPr>
       <w:r>
         <w:rPr>
@@ -2826,9 +2586,6 @@
           <w:numId w:val="1"/>
         </w:numPr>
         <w:ind w:firstLineChars="0"/>
-        <w:rPr>
-          <w:rFonts w:hint="eastAsia"/>
-        </w:rPr>
       </w:pPr>
       <w:r>
         <w:rPr>
@@ -2857,9 +2614,6 @@
           <w:numId w:val="1"/>
         </w:numPr>
         <w:ind w:firstLineChars="0"/>
-        <w:rPr>
-          <w:rFonts w:hint="eastAsia"/>
-        </w:rPr>
       </w:pPr>
       <w:r>
         <w:rPr>
@@ -3222,9 +2976,6 @@
     <w:p>
       <w:pPr>
         <w:jc w:val="center"/>
-        <w:rPr>
-          <w:rFonts w:hint="eastAsia"/>
-        </w:rPr>
       </w:pPr>
       <w:r>
         <w:rPr>
@@ -3383,9 +3134,6 @@
     <w:p>
       <w:pPr>
         <w:jc w:val="center"/>
-        <w:rPr>
-          <w:rFonts w:hint="eastAsia"/>
-        </w:rPr>
       </w:pPr>
       <w:r>
         <w:rPr>
@@ -3487,9 +3235,6 @@
     <w:p>
       <w:pPr>
         <w:jc w:val="center"/>
-        <w:rPr>
-          <w:rFonts w:hint="eastAsia"/>
-        </w:rPr>
       </w:pPr>
       <w:r>
         <w:rPr>
@@ -3525,9 +3270,6 @@
     <w:p>
       <w:pPr>
         <w:jc w:val="left"/>
-        <w:rPr>
-          <w:rFonts w:hint="eastAsia"/>
-        </w:rPr>
       </w:pPr>
       <w:r>
         <w:rPr>
@@ -3575,21 +3317,7 @@
         <w:rPr>
           <w:rFonts w:hint="eastAsia"/>
         </w:rPr>
-        <w:t>若要选择新资源，可以点击右侧的【上传资源】，并选择资源文件进行上传，上</w:t>
-      </w:r>
-      <w:proofErr w:type="gramStart"/>
-      <w:r>
-        <w:rPr>
-          <w:rFonts w:hint="eastAsia"/>
-        </w:rPr>
-        <w:t>传完成</w:t>
-      </w:r>
-      <w:proofErr w:type="gramEnd"/>
-      <w:r>
-        <w:rPr>
-          <w:rFonts w:hint="eastAsia"/>
-        </w:rPr>
-        <w:t>后，资源会出现在下方的资源列表</w:t>
+        <w:t>若要选择新资源，可以点击右侧的【上传资源】，并选择资源文件进行上传，上传完成后，资源会出现在下方的资源列表</w:t>
       </w:r>
       <w:r>
         <w:rPr>
@@ -3607,17 +3335,11 @@
     <w:p>
       <w:pPr>
         <w:jc w:val="left"/>
-        <w:rPr>
-          <w:rFonts w:hint="eastAsia"/>
-        </w:rPr>
       </w:pPr>
     </w:p>
     <w:p>
       <w:pPr>
         <w:jc w:val="left"/>
-        <w:rPr>
-          <w:rFonts w:hint="eastAsia"/>
-        </w:rPr>
       </w:pPr>
     </w:p>
     <w:p>
@@ -3681,11 +3403,6 @@
       </w:r>
     </w:p>
     <w:p>
-      <w:pPr>
-        <w:rPr>
-          <w:rFonts w:hint="eastAsia"/>
-        </w:rPr>
-      </w:pPr>
       <w:r>
         <w:rPr>
           <w:rFonts w:hint="eastAsia"/>
@@ -3813,9 +3530,6 @@
           <w:numId w:val="1"/>
         </w:numPr>
         <w:ind w:firstLineChars="0"/>
-        <w:rPr>
-          <w:rFonts w:hint="eastAsia"/>
-        </w:rPr>
       </w:pPr>
       <w:r>
         <w:rPr>
@@ -3832,9 +3546,6 @@
           <w:numId w:val="1"/>
         </w:numPr>
         <w:ind w:firstLineChars="0"/>
-        <w:rPr>
-          <w:rFonts w:hint="eastAsia"/>
-        </w:rPr>
       </w:pPr>
       <w:r>
         <w:rPr>
@@ -3846,9 +3557,6 @@
     <w:p>
       <w:pPr>
         <w:ind w:leftChars="371" w:left="779"/>
-        <w:rPr>
-          <w:rFonts w:hint="eastAsia"/>
-        </w:rPr>
       </w:pPr>
       <w:r>
         <w:rPr>
@@ -3890,9 +3598,6 @@
     <w:p>
       <w:pPr>
         <w:ind w:leftChars="371" w:left="779"/>
-        <w:rPr>
-          <w:rFonts w:hint="eastAsia"/>
-        </w:rPr>
       </w:pPr>
       <w:r>
         <w:rPr>
@@ -4093,9 +3798,6 @@
           <w:numId w:val="1"/>
         </w:numPr>
         <w:ind w:firstLineChars="0"/>
-        <w:rPr>
-          <w:rFonts w:hint="eastAsia"/>
-        </w:rPr>
       </w:pPr>
       <w:r>
         <w:rPr>
@@ -4108,9 +3810,6 @@
       <w:pPr>
         <w:pStyle w:val="ListParagraph"/>
         <w:ind w:left="840" w:firstLineChars="0" w:firstLine="0"/>
-        <w:rPr>
-          <w:rFonts w:hint="eastAsia"/>
-        </w:rPr>
       </w:pPr>
       <w:r>
         <w:rPr>
@@ -4129,9 +3828,6 @@
       <w:pPr>
         <w:pStyle w:val="ListParagraph"/>
         <w:ind w:left="840" w:firstLineChars="0" w:firstLine="0"/>
-        <w:rPr>
-          <w:rFonts w:hint="eastAsia"/>
-        </w:rPr>
       </w:pPr>
       <w:r>
         <w:rPr>
@@ -4150,9 +3846,6 @@
       <w:pPr>
         <w:pStyle w:val="ListParagraph"/>
         <w:ind w:left="840" w:firstLineChars="0" w:firstLine="0"/>
-        <w:rPr>
-          <w:rFonts w:hint="eastAsia"/>
-        </w:rPr>
       </w:pPr>
       <w:r>
         <w:rPr>
@@ -4346,9 +4039,7 @@
     </w:p>
     <w:p>
       <w:pPr>
-        <w:rPr>
-          <w:rFonts w:hint="eastAsia"/>
-        </w:rPr>
+        <w:jc w:val="center"/>
       </w:pPr>
       <w:r>
         <w:rPr>
@@ -4404,9 +4095,7 @@
     </w:p>
     <w:p>
       <w:pPr>
-        <w:rPr>
-          <w:rFonts w:hint="eastAsia"/>
-        </w:rPr>
+        <w:jc w:val="center"/>
       </w:pPr>
       <w:r>
         <w:rPr>
@@ -4428,11 +4117,6 @@
       </w:r>
     </w:p>
     <w:p>
-      <w:pPr>
-        <w:rPr>
-          <w:rFonts w:hint="eastAsia"/>
-        </w:rPr>
-      </w:pPr>
       <w:r>
         <w:rPr>
           <w:rFonts w:hint="eastAsia"/>
@@ -4447,11 +4131,6 @@
       </w:r>
     </w:p>
     <w:p>
-      <w:pPr>
-        <w:rPr>
-          <w:rFonts w:hint="eastAsia"/>
-        </w:rPr>
-      </w:pPr>
       <w:r>
         <w:rPr>
           <w:rFonts w:hint="eastAsia"/>
@@ -4466,11 +4145,6 @@
       </w:r>
     </w:p>
     <w:p>
-      <w:pPr>
-        <w:rPr>
-          <w:rFonts w:hint="eastAsia"/>
-        </w:rPr>
-      </w:pPr>
       <w:r>
         <w:rPr>
           <w:rFonts w:hint="eastAsia"/>
@@ -4512,6 +4186,9 @@
     <w:p>
       <w:pPr>
         <w:ind w:left="360"/>
+        <w:rPr>
+          <w:rFonts w:hint="eastAsia"/>
+        </w:rPr>
       </w:pPr>
       <w:r>
         <w:rPr>
@@ -4523,10 +4200,42 @@
         <w:rPr>
           <w:rFonts w:hint="eastAsia"/>
         </w:rPr>
-        <w:t>课程</w:t>
-      </w:r>
-    </w:p>
-    <w:p>
+        <w:t>此处可以指定课程，筛选出对应课程中的问题</w:t>
+      </w:r>
+    </w:p>
+    <w:p>
+      <w:pPr>
+        <w:ind w:left="360"/>
+      </w:pPr>
+      <w:r>
+        <w:rPr>
+          <w:rFonts w:hint="eastAsia"/>
+        </w:rPr>
+        <w:t xml:space="preserve">B </w:t>
+      </w:r>
+      <w:r>
+        <w:rPr>
+          <w:rFonts w:hint="eastAsia"/>
+        </w:rPr>
+        <w:t>此处是筛选出的问题列表。</w:t>
+      </w:r>
+      <w:r>
+        <w:rPr>
+          <w:rFonts w:hint="eastAsia"/>
+        </w:rPr>
+        <w:t xml:space="preserve"> </w:t>
+      </w:r>
+      <w:r>
+        <w:rPr>
+          <w:rFonts w:hint="eastAsia"/>
+        </w:rPr>
+        <w:t>通过右侧操作菜单中的删除按钮可以删除对应的问题。</w:t>
+      </w:r>
+    </w:p>
+    <w:p>
+      <w:pPr>
+        <w:jc w:val="center"/>
+      </w:pPr>
       <w:r>
         <w:rPr>
           <w:rFonts w:hint="eastAsia"/>
@@ -4579,7 +4288,29 @@
         </w:drawing>
       </w:r>
     </w:p>
-    <w:p/>
+    <w:p>
+      <w:pPr>
+        <w:jc w:val="center"/>
+      </w:pPr>
+      <w:r>
+        <w:rPr>
+          <w:rFonts w:hint="eastAsia"/>
+        </w:rPr>
+        <w:t>图</w:t>
+      </w:r>
+      <w:r>
+        <w:rPr>
+          <w:rFonts w:hint="eastAsia"/>
+        </w:rPr>
+        <w:t xml:space="preserve">26. </w:t>
+      </w:r>
+      <w:r>
+        <w:rPr>
+          <w:rFonts w:hint="eastAsia"/>
+        </w:rPr>
+        <w:t>课程问答管理</w:t>
+      </w:r>
+    </w:p>
     <w:p/>
     <w:p>
       <w:pPr>
@@ -4589,6 +4320,9 @@
           <w:numId w:val="1"/>
         </w:numPr>
         <w:ind w:firstLineChars="0"/>
+        <w:rPr>
+          <w:rFonts w:hint="eastAsia"/>
+        </w:rPr>
       </w:pPr>
       <w:r>
         <w:rPr>
@@ -4598,11 +4332,27 @@
       </w:r>
     </w:p>
     <w:p>
+      <w:pPr>
+        <w:pStyle w:val="ListParagraph"/>
+        <w:ind w:left="360" w:firstLineChars="0" w:firstLine="0"/>
+      </w:pPr>
+      <w:r>
+        <w:rPr>
+          <w:rFonts w:hint="eastAsia"/>
+        </w:rPr>
+        <w:t>此频道主要管理系统中所有的用户。可以对用户进行添加、删除、编辑操作。通过点击【下载批量导入学生模板】下载用户列表模板，并点击【批量导入学生】上传已经编辑好的模板文件，可以完成学生的批量导入。</w:t>
+      </w:r>
+    </w:p>
+    <w:p>
+      <w:pPr>
+        <w:jc w:val="center"/>
+      </w:pPr>
       <w:r>
         <w:rPr>
           <w:rFonts w:hint="eastAsia"/>
           <w:noProof/>
         </w:rPr>
+        <w:lastRenderedPageBreak/>
         <w:drawing>
           <wp:inline distT="0" distB="0" distL="0" distR="0">
             <wp:extent cx="5274310" cy="3629579"/>
@@ -4650,14 +4400,38 @@
         </w:drawing>
       </w:r>
     </w:p>
-    <w:p/>
-    <w:p>
+    <w:p>
+      <w:pPr>
+        <w:jc w:val="center"/>
+      </w:pPr>
+      <w:r>
+        <w:rPr>
+          <w:rFonts w:hint="eastAsia"/>
+        </w:rPr>
+        <w:t>图</w:t>
+      </w:r>
+      <w:r>
+        <w:rPr>
+          <w:rFonts w:hint="eastAsia"/>
+        </w:rPr>
+        <w:t xml:space="preserve">27. </w:t>
+      </w:r>
+      <w:r>
+        <w:rPr>
+          <w:rFonts w:hint="eastAsia"/>
+        </w:rPr>
+        <w:t>用户管理</w:t>
+      </w:r>
+    </w:p>
+    <w:p>
+      <w:pPr>
+        <w:jc w:val="center"/>
+      </w:pPr>
       <w:r>
         <w:rPr>
           <w:rFonts w:hint="eastAsia"/>
           <w:noProof/>
         </w:rPr>
-        <w:lastRenderedPageBreak/>
         <w:drawing>
           <wp:inline distT="0" distB="0" distL="0" distR="0">
             <wp:extent cx="5274310" cy="857167"/>
@@ -4705,14 +4479,27 @@
         </w:drawing>
       </w:r>
     </w:p>
-    <w:p/>
-    <w:p/>
-    <w:p>
-      <w:r>
-        <w:rPr>
-          <w:rFonts w:hint="eastAsia"/>
-        </w:rPr>
-        <w:t>学生批量导入步骤：</w:t>
+    <w:p>
+      <w:pPr>
+        <w:jc w:val="center"/>
+      </w:pPr>
+      <w:r>
+        <w:rPr>
+          <w:rFonts w:hint="eastAsia"/>
+        </w:rPr>
+        <w:t>图</w:t>
+      </w:r>
+      <w:r>
+        <w:rPr>
+          <w:rFonts w:hint="eastAsia"/>
+        </w:rPr>
+        <w:t xml:space="preserve">28. </w:t>
+      </w:r>
+      <w:r>
+        <w:rPr>
+          <w:rFonts w:hint="eastAsia"/>
+        </w:rPr>
+        <w:t>用户操作菜单</w:t>
       </w:r>
     </w:p>
     <w:p/>

</xml_diff>